<commit_message>
Scrum meeting w4 modified
</commit_message>
<xml_diff>
--- a/Scrum meeting/SCRUM-MEETING-W4.docx
+++ b/Scrum meeting/SCRUM-MEETING-W4.docx
@@ -20,7 +20,10 @@
         <w:t> </w:t>
       </w:r>
       <w:r>
-        <w:t>SCRUM MEETING WEEK ()</w:t>
+        <w:t xml:space="preserve">SCRUM MEETING WEEK </w:t>
+      </w:r>
+      <w:r>
+        <w:t>4</w:t>
       </w:r>
     </w:p>
     <w:p>
@@ -92,7 +95,7 @@
           <w:szCs w:val="34"/>
         </w:rPr>
         <w:drawing>
-          <wp:inline distT="0" distB="0" distL="0" distR="0" wp14:anchorId="79682000" wp14:editId="2AA0A4C6">
+          <wp:inline distT="0" distB="0" distL="0" distR="0" wp14:anchorId="3ECC9154" wp14:editId="36847EF6">
             <wp:extent cx="157163" cy="157163"/>
             <wp:effectExtent l="0" t="0" r="0" b="0"/>
             <wp:docPr id="1499542647" name="Picture 4" descr=":white_check_mark:"/>
@@ -288,7 +291,21 @@
               <w:rPr>
                 <w:rFonts w:ascii="Times New Roman" w:eastAsia="Times New Roman" w:hAnsi="Times New Roman" w:cs="Times New Roman"/>
               </w:rPr>
-              <w:t>​​</w:t>
+              <w:t xml:space="preserve">All the team members need to do revisions of the previous lectures, to recall the key components of the diagram. In the </w:t>
+            </w:r>
+            <w:proofErr w:type="gramStart"/>
+            <w:r>
+              <w:rPr>
+                <w:rFonts w:ascii="Times New Roman" w:eastAsia="Times New Roman" w:hAnsi="Times New Roman" w:cs="Times New Roman"/>
+              </w:rPr>
+              <w:t>mean time</w:t>
+            </w:r>
+            <w:proofErr w:type="gramEnd"/>
+            <w:r>
+              <w:rPr>
+                <w:rFonts w:ascii="Times New Roman" w:eastAsia="Times New Roman" w:hAnsi="Times New Roman" w:cs="Times New Roman"/>
+              </w:rPr>
+              <w:t xml:space="preserve"> think of ideas of the project content (event ticketing platform)</w:t>
             </w:r>
           </w:p>
           <w:p>
@@ -344,6 +361,52 @@
               </w:rPr>
               <w:t>​​</w:t>
             </w:r>
+            <w:r>
+              <w:rPr>
+                <w:rFonts w:ascii="Times New Roman" w:eastAsia="Times New Roman" w:hAnsi="Times New Roman" w:cs="Times New Roman"/>
+              </w:rPr>
+              <w:t>Feb 2</w:t>
+            </w:r>
+            <w:r>
+              <w:rPr>
+                <w:rFonts w:ascii="Times New Roman" w:eastAsia="Times New Roman" w:hAnsi="Times New Roman" w:cs="Times New Roman"/>
+                <w:vertAlign w:val="superscript"/>
+              </w:rPr>
+              <w:t>nd</w:t>
+            </w:r>
+            <w:r>
+              <w:rPr>
+                <w:rFonts w:ascii="Times New Roman" w:eastAsia="Times New Roman" w:hAnsi="Times New Roman" w:cs="Times New Roman"/>
+              </w:rPr>
+              <w:t xml:space="preserve">, 2024. We complete the design of the case study diagram. Listed the key features of our project. We also </w:t>
+            </w:r>
+            <w:r>
+              <w:rPr>
+                <w:rFonts w:ascii="Times New Roman" w:eastAsia="Times New Roman" w:hAnsi="Times New Roman" w:cs="Times New Roman"/>
+              </w:rPr>
+              <w:t xml:space="preserve">analysis the </w:t>
+            </w:r>
+            <w:r>
+              <w:rPr>
+                <w:rFonts w:asciiTheme="minorEastAsia" w:eastAsiaTheme="minorEastAsia" w:hAnsiTheme="minorEastAsia" w:cs="Times New Roman" w:hint="eastAsia"/>
+                <w:spacing w:val="-1"/>
+                <w:lang w:eastAsia="zh-CN"/>
+              </w:rPr>
+              <w:t>f</w:t>
+            </w:r>
+            <w:r>
+              <w:rPr>
+                <w:rFonts w:ascii="Times New Roman" w:eastAsia="Times New Roman" w:hAnsi="Times New Roman" w:cs="Times New Roman"/>
+                <w:spacing w:val="-1"/>
+              </w:rPr>
+              <w:t>easibility</w:t>
+            </w:r>
+            <w:r>
+              <w:rPr>
+                <w:rFonts w:ascii="Times New Roman" w:eastAsia="Times New Roman" w:hAnsi="Times New Roman" w:cs="Times New Roman"/>
+              </w:rPr>
+              <w:t xml:space="preserve"> of these features and ideas to make sure they can be developed through out the project development.</w:t>
+            </w:r>
           </w:p>
         </w:tc>
         <w:tc>
@@ -362,6 +425,12 @@
                 <w:rFonts w:ascii="Times New Roman" w:eastAsia="Times New Roman" w:hAnsi="Times New Roman" w:cs="Times New Roman"/>
               </w:rPr>
               <w:t>​​</w:t>
+            </w:r>
+            <w:r>
+              <w:rPr>
+                <w:rFonts w:ascii="Times New Roman" w:eastAsia="Times New Roman" w:hAnsi="Times New Roman" w:cs="Times New Roman"/>
+              </w:rPr>
+              <w:t>Any new ideas can be listed and discussed in our Discord group, or in the next group meeting.</w:t>
             </w:r>
           </w:p>
         </w:tc>
@@ -436,7 +505,7 @@
           <w:szCs w:val="34"/>
         </w:rPr>
         <w:drawing>
-          <wp:inline distT="0" distB="0" distL="0" distR="0">
+          <wp:inline distT="0" distB="0" distL="0" distR="0" wp14:anchorId="3BCBBE73" wp14:editId="1473B8C8">
             <wp:extent cx="171450" cy="171450"/>
             <wp:effectExtent l="0" t="0" r="6350" b="6350"/>
             <wp:docPr id="922092399" name="Picture 3" descr=":busts_in_silhouette:"/>
@@ -619,14 +688,23 @@
                 <w:rFonts w:ascii="Times New Roman" w:eastAsia="Times New Roman" w:hAnsi="Times New Roman" w:cs="Times New Roman"/>
                 <w:spacing w:val="-1"/>
               </w:rPr>
-              <w:t>​​</w:t>
-            </w:r>
-            <w:r>
-              <w:rPr>
-                <w:rFonts w:ascii="Times New Roman" w:eastAsia="Times New Roman" w:hAnsi="Times New Roman" w:cs="Times New Roman"/>
-                <w:spacing w:val="-1"/>
-              </w:rPr>
-              <w:t xml:space="preserve"> </w:t>
+              <w:t xml:space="preserve">​​ </w:t>
+            </w:r>
+            <w:proofErr w:type="spellStart"/>
+            <w:r>
+              <w:rPr>
+                <w:rFonts w:ascii="Calibri" w:hAnsi="Calibri" w:cs="Calibri"/>
+                <w:color w:val="000000"/>
+              </w:rPr>
+              <w:t>Jingtao</w:t>
+            </w:r>
+            <w:proofErr w:type="spellEnd"/>
+            <w:r>
+              <w:rPr>
+                <w:rFonts w:ascii="Calibri" w:hAnsi="Calibri" w:cs="Calibri"/>
+                <w:color w:val="000000"/>
+              </w:rPr>
+              <w:t xml:space="preserve"> Yang</w:t>
             </w:r>
           </w:p>
         </w:tc>
@@ -647,14 +725,21 @@
                 <w:rFonts w:ascii="Times New Roman" w:eastAsia="Times New Roman" w:hAnsi="Times New Roman" w:cs="Times New Roman"/>
                 <w:spacing w:val="-1"/>
               </w:rPr>
-              <w:t>​​</w:t>
-            </w:r>
-            <w:r>
-              <w:rPr>
-                <w:rFonts w:ascii="Times New Roman" w:eastAsia="Times New Roman" w:hAnsi="Times New Roman" w:cs="Times New Roman"/>
-                <w:spacing w:val="-1"/>
-              </w:rPr>
-              <w:t xml:space="preserve"> </w:t>
+              <w:t>​</w:t>
+            </w:r>
+            <w:r>
+              <w:rPr>
+                <w:rFonts w:ascii="Times New Roman" w:eastAsia="Times New Roman" w:hAnsi="Times New Roman" w:cs="Times New Roman"/>
+                <w:spacing w:val="-1"/>
+              </w:rPr>
+              <w:t>d</w:t>
+            </w:r>
+            <w:r>
+              <w:rPr>
+                <w:rFonts w:ascii="Times New Roman" w:eastAsia="Times New Roman" w:hAnsi="Times New Roman" w:cs="Times New Roman"/>
+                <w:spacing w:val="-1"/>
+              </w:rPr>
+              <w:t>iagram designing</w:t>
             </w:r>
           </w:p>
         </w:tc>
@@ -674,6 +759,13 @@
                 <w:spacing w:val="-1"/>
               </w:rPr>
             </w:pPr>
+            <w:r>
+              <w:rPr>
+                <w:rFonts w:ascii="Calibri" w:hAnsi="Calibri" w:cs="Calibri"/>
+                <w:color w:val="000000"/>
+              </w:rPr>
+              <w:t>Cheng Fang</w:t>
+            </w:r>
           </w:p>
         </w:tc>
         <w:tc>
@@ -687,6 +779,28 @@
                 <w:spacing w:val="-1"/>
               </w:rPr>
             </w:pPr>
+            <w:r>
+              <w:rPr>
+                <w:rFonts w:ascii="Times New Roman" w:eastAsia="Times New Roman" w:hAnsi="Times New Roman" w:cs="Times New Roman"/>
+                <w:spacing w:val="-1"/>
+              </w:rPr>
+              <w:t xml:space="preserve">idea </w:t>
+            </w:r>
+            <w:r>
+              <w:rPr>
+                <w:rFonts w:asciiTheme="minorEastAsia" w:eastAsiaTheme="minorEastAsia" w:hAnsiTheme="minorEastAsia" w:cs="Times New Roman" w:hint="eastAsia"/>
+                <w:spacing w:val="-1"/>
+                <w:lang w:eastAsia="zh-CN"/>
+              </w:rPr>
+              <w:t>f</w:t>
+            </w:r>
+            <w:r>
+              <w:rPr>
+                <w:rFonts w:ascii="Times New Roman" w:eastAsia="Times New Roman" w:hAnsi="Times New Roman" w:cs="Times New Roman"/>
+                <w:spacing w:val="-1"/>
+              </w:rPr>
+              <w:t>easibility Analysis</w:t>
+            </w:r>
           </w:p>
         </w:tc>
       </w:tr>
@@ -705,6 +819,13 @@
                 <w:spacing w:val="-1"/>
               </w:rPr>
             </w:pPr>
+            <w:r>
+              <w:rPr>
+                <w:rFonts w:ascii="Calibri" w:hAnsi="Calibri" w:cs="Calibri"/>
+                <w:color w:val="000000"/>
+              </w:rPr>
+              <w:t>Warren Chan</w:t>
+            </w:r>
           </w:p>
         </w:tc>
         <w:tc>
@@ -718,6 +839,20 @@
                 <w:spacing w:val="-1"/>
               </w:rPr>
             </w:pPr>
+            <w:r>
+              <w:rPr>
+                <w:rFonts w:ascii="Times New Roman" w:eastAsia="Times New Roman" w:hAnsi="Times New Roman" w:cs="Times New Roman"/>
+                <w:spacing w:val="-1"/>
+              </w:rPr>
+              <w:t>Idea f</w:t>
+            </w:r>
+            <w:r>
+              <w:rPr>
+                <w:rFonts w:ascii="Times New Roman" w:eastAsia="Times New Roman" w:hAnsi="Times New Roman" w:cs="Times New Roman"/>
+                <w:spacing w:val="-1"/>
+              </w:rPr>
+              <w:t>easibility Analysis</w:t>
+            </w:r>
           </w:p>
         </w:tc>
       </w:tr>
@@ -736,6 +871,13 @@
                 <w:spacing w:val="-1"/>
               </w:rPr>
             </w:pPr>
+            <w:r>
+              <w:rPr>
+                <w:rFonts w:ascii="Calibri" w:hAnsi="Calibri" w:cs="Calibri"/>
+                <w:color w:val="000000"/>
+              </w:rPr>
+              <w:t>Jerry Fan</w:t>
+            </w:r>
           </w:p>
         </w:tc>
         <w:tc>
@@ -749,6 +891,20 @@
                 <w:spacing w:val="-1"/>
               </w:rPr>
             </w:pPr>
+            <w:r>
+              <w:rPr>
+                <w:rFonts w:ascii="Times New Roman" w:eastAsia="Times New Roman" w:hAnsi="Times New Roman" w:cs="Times New Roman"/>
+                <w:spacing w:val="-1"/>
+              </w:rPr>
+              <w:t>d</w:t>
+            </w:r>
+            <w:r>
+              <w:rPr>
+                <w:rFonts w:ascii="Times New Roman" w:eastAsia="Times New Roman" w:hAnsi="Times New Roman" w:cs="Times New Roman"/>
+                <w:spacing w:val="-1"/>
+              </w:rPr>
+              <w:t>iagram designing</w:t>
+            </w:r>
           </w:p>
         </w:tc>
       </w:tr>
@@ -767,6 +923,13 @@
                 <w:spacing w:val="-1"/>
               </w:rPr>
             </w:pPr>
+            <w:r>
+              <w:rPr>
+                <w:rFonts w:ascii="Calibri" w:hAnsi="Calibri" w:cs="Calibri"/>
+                <w:color w:val="000000"/>
+              </w:rPr>
+              <w:t>Eric Chen</w:t>
+            </w:r>
           </w:p>
         </w:tc>
         <w:tc>
@@ -780,6 +943,20 @@
                 <w:spacing w:val="-1"/>
               </w:rPr>
             </w:pPr>
+            <w:r>
+              <w:rPr>
+                <w:rFonts w:ascii="Times New Roman" w:eastAsia="Times New Roman" w:hAnsi="Times New Roman" w:cs="Times New Roman"/>
+                <w:spacing w:val="-1"/>
+              </w:rPr>
+              <w:t>idea f</w:t>
+            </w:r>
+            <w:r>
+              <w:rPr>
+                <w:rFonts w:ascii="Times New Roman" w:eastAsia="Times New Roman" w:hAnsi="Times New Roman" w:cs="Times New Roman"/>
+                <w:spacing w:val="-1"/>
+              </w:rPr>
+              <w:t>easibility Analysis</w:t>
+            </w:r>
           </w:p>
         </w:tc>
       </w:tr>
@@ -894,7 +1071,7 @@
           <w:szCs w:val="34"/>
         </w:rPr>
         <w:drawing>
-          <wp:inline distT="0" distB="0" distL="0" distR="0">
+          <wp:inline distT="0" distB="0" distL="0" distR="0" wp14:anchorId="0D62A315" wp14:editId="3D663107">
             <wp:extent cx="185738" cy="185738"/>
             <wp:effectExtent l="0" t="0" r="5080" b="5080"/>
             <wp:docPr id="459473846" name="Picture 2" descr=":pencil2:"/>
@@ -1075,7 +1252,21 @@
                 <w:rFonts w:ascii="Times New Roman" w:eastAsia="Times New Roman" w:hAnsi="Times New Roman" w:cs="Times New Roman"/>
                 <w:spacing w:val="-1"/>
               </w:rPr>
-              <w:t>e.g., Bugs</w:t>
+              <w:t>NA (As there ha</w:t>
+            </w:r>
+            <w:r>
+              <w:rPr>
+                <w:rFonts w:ascii="Times New Roman" w:eastAsia="Times New Roman" w:hAnsi="Times New Roman" w:cs="Times New Roman"/>
+                <w:spacing w:val="-1"/>
+              </w:rPr>
+              <w:t>s</w:t>
+            </w:r>
+            <w:r>
+              <w:rPr>
+                <w:rFonts w:ascii="Times New Roman" w:eastAsia="Times New Roman" w:hAnsi="Times New Roman" w:cs="Times New Roman"/>
+                <w:spacing w:val="-1"/>
+              </w:rPr>
+              <w:t>n’t been scrum meeting before this week)</w:t>
             </w:r>
           </w:p>
         </w:tc>
@@ -1129,7 +1320,7 @@
                 <w:rFonts w:ascii="Times New Roman" w:eastAsia="Times New Roman" w:hAnsi="Times New Roman" w:cs="Times New Roman"/>
                 <w:spacing w:val="-1"/>
               </w:rPr>
-              <w:t xml:space="preserve"> </w:t>
+              <w:t>NA</w:t>
             </w:r>
           </w:p>
         </w:tc>
@@ -1174,6 +1365,13 @@
                 <w:spacing w:val="-1"/>
               </w:rPr>
             </w:pPr>
+            <w:r>
+              <w:rPr>
+                <w:rFonts w:ascii="Times New Roman" w:eastAsia="Times New Roman" w:hAnsi="Times New Roman" w:cs="Times New Roman"/>
+                <w:spacing w:val="-1"/>
+              </w:rPr>
+              <w:t>NA</w:t>
+            </w:r>
           </w:p>
         </w:tc>
       </w:tr>
@@ -1217,6 +1415,13 @@
                 <w:spacing w:val="-1"/>
               </w:rPr>
             </w:pPr>
+            <w:r>
+              <w:rPr>
+                <w:rFonts w:ascii="Times New Roman" w:eastAsia="Times New Roman" w:hAnsi="Times New Roman" w:cs="Times New Roman"/>
+                <w:spacing w:val="-1"/>
+              </w:rPr>
+              <w:t>NA</w:t>
+            </w:r>
           </w:p>
         </w:tc>
       </w:tr>
@@ -1244,6 +1449,7 @@
                 <w:bCs/>
                 <w:spacing w:val="-1"/>
               </w:rPr>
+              <w:lastRenderedPageBreak/>
               <w:t>Summary</w:t>
             </w:r>
           </w:p>
@@ -1272,7 +1478,7 @@
                 <w:rFonts w:ascii="Times New Roman" w:eastAsia="Times New Roman" w:hAnsi="Times New Roman" w:cs="Times New Roman"/>
                 <w:spacing w:val="-1"/>
               </w:rPr>
-              <w:t xml:space="preserve"> </w:t>
+              <w:t>NA</w:t>
             </w:r>
           </w:p>
         </w:tc>
@@ -1300,7 +1506,6 @@
           <w:sz w:val="27"/>
           <w:szCs w:val="27"/>
         </w:rPr>
-        <w:lastRenderedPageBreak/>
         <w:t>Details</w:t>
       </w:r>
       <w:r>
@@ -1388,7 +1593,22 @@
                 <w:rFonts w:ascii="Times New Roman" w:eastAsia="Times New Roman" w:hAnsi="Times New Roman" w:cs="Times New Roman"/>
                 <w:spacing w:val="-1"/>
               </w:rPr>
-              <w:t xml:space="preserve"> </w:t>
+              <w:t>Jan 29</w:t>
+            </w:r>
+            <w:r>
+              <w:rPr>
+                <w:rFonts w:ascii="Times New Roman" w:eastAsia="Times New Roman" w:hAnsi="Times New Roman" w:cs="Times New Roman"/>
+                <w:spacing w:val="-1"/>
+                <w:vertAlign w:val="superscript"/>
+              </w:rPr>
+              <w:t>th</w:t>
+            </w:r>
+            <w:r>
+              <w:rPr>
+                <w:rFonts w:ascii="Times New Roman" w:eastAsia="Times New Roman" w:hAnsi="Times New Roman" w:cs="Times New Roman"/>
+                <w:spacing w:val="-1"/>
+              </w:rPr>
+              <w:t>, 2024</w:t>
             </w:r>
           </w:p>
         </w:tc>
@@ -1430,6 +1650,44 @@
                 <w:spacing w:val="-1"/>
               </w:rPr>
             </w:pPr>
+            <w:r>
+              <w:rPr>
+                <w:rFonts w:ascii="Times New Roman" w:eastAsia="Times New Roman" w:hAnsi="Times New Roman" w:cs="Times New Roman"/>
+                <w:spacing w:val="-1"/>
+              </w:rPr>
+              <w:t>Feb 2</w:t>
+            </w:r>
+            <w:r>
+              <w:rPr>
+                <w:rFonts w:ascii="Times New Roman" w:eastAsia="Times New Roman" w:hAnsi="Times New Roman" w:cs="Times New Roman"/>
+                <w:spacing w:val="-1"/>
+                <w:vertAlign w:val="superscript"/>
+              </w:rPr>
+              <w:t>nd</w:t>
+            </w:r>
+            <w:r>
+              <w:rPr>
+                <w:rFonts w:ascii="Times New Roman" w:eastAsia="Times New Roman" w:hAnsi="Times New Roman" w:cs="Times New Roman"/>
+                <w:spacing w:val="-1"/>
+              </w:rPr>
+              <w:t xml:space="preserve">, </w:t>
+            </w:r>
+            <w:proofErr w:type="gramStart"/>
+            <w:r>
+              <w:rPr>
+                <w:rFonts w:ascii="Times New Roman" w:eastAsia="Times New Roman" w:hAnsi="Times New Roman" w:cs="Times New Roman"/>
+                <w:spacing w:val="-1"/>
+              </w:rPr>
+              <w:t>2024</w:t>
+            </w:r>
+            <w:proofErr w:type="gramEnd"/>
+            <w:r>
+              <w:rPr>
+                <w:rFonts w:ascii="Times New Roman" w:eastAsia="Times New Roman" w:hAnsi="Times New Roman" w:cs="Times New Roman"/>
+                <w:spacing w:val="-1"/>
+              </w:rPr>
+              <w:t xml:space="preserve"> </w:t>
+            </w:r>
           </w:p>
         </w:tc>
       </w:tr>
@@ -1482,7 +1740,21 @@
                 <w:rFonts w:ascii="Times New Roman" w:eastAsia="Times New Roman" w:hAnsi="Times New Roman" w:cs="Times New Roman"/>
                 <w:spacing w:val="-1"/>
               </w:rPr>
-              <w:t xml:space="preserve"> </w:t>
+              <w:t xml:space="preserve">Project </w:t>
+            </w:r>
+            <w:r>
+              <w:rPr>
+                <w:rFonts w:ascii="Times New Roman" w:eastAsia="Times New Roman" w:hAnsi="Times New Roman" w:cs="Times New Roman"/>
+                <w:spacing w:val="-1"/>
+              </w:rPr>
+              <w:t>feature</w:t>
+            </w:r>
+            <w:r>
+              <w:rPr>
+                <w:rFonts w:ascii="Times New Roman" w:eastAsia="Times New Roman" w:hAnsi="Times New Roman" w:cs="Times New Roman"/>
+                <w:spacing w:val="-1"/>
+              </w:rPr>
+              <w:t xml:space="preserve"> idea gathering</w:t>
             </w:r>
           </w:p>
         </w:tc>
@@ -1524,6 +1796,20 @@
                 <w:spacing w:val="-1"/>
               </w:rPr>
             </w:pPr>
+            <w:r>
+              <w:rPr>
+                <w:rFonts w:ascii="Times New Roman" w:eastAsia="Times New Roman" w:hAnsi="Times New Roman" w:cs="Times New Roman"/>
+                <w:spacing w:val="-1"/>
+              </w:rPr>
+              <w:t>50</w:t>
+            </w:r>
+            <w:r>
+              <w:rPr>
+                <w:rFonts w:ascii="Times New Roman" w:eastAsia="Times New Roman" w:hAnsi="Times New Roman" w:cs="Times New Roman"/>
+                <w:spacing w:val="-1"/>
+              </w:rPr>
+              <w:t xml:space="preserve"> hours per week in total</w:t>
+            </w:r>
           </w:p>
         </w:tc>
       </w:tr>
@@ -1564,6 +1850,13 @@
                 <w:spacing w:val="-1"/>
               </w:rPr>
             </w:pPr>
+            <w:r>
+              <w:rPr>
+                <w:rFonts w:ascii="Times New Roman" w:eastAsia="Times New Roman" w:hAnsi="Times New Roman" w:cs="Times New Roman"/>
+                <w:spacing w:val="-1"/>
+              </w:rPr>
+              <w:t>15 issues per week in total</w:t>
+            </w:r>
           </w:p>
         </w:tc>
       </w:tr>
@@ -1609,67 +1902,195 @@
                 <w:rFonts w:ascii="Times New Roman" w:eastAsia="Times New Roman" w:hAnsi="Times New Roman" w:cs="Times New Roman"/>
                 <w:spacing w:val="-1"/>
               </w:rPr>
-              <w:t xml:space="preserve"> Member 1</w:t>
-            </w:r>
-          </w:p>
-          <w:p>
-            <w:pPr>
-              <w:rPr>
-                <w:rFonts w:ascii="Times New Roman" w:eastAsia="Times New Roman" w:hAnsi="Times New Roman" w:cs="Times New Roman"/>
-                <w:spacing w:val="-1"/>
-              </w:rPr>
-            </w:pPr>
-            <w:r>
-              <w:rPr>
-                <w:rFonts w:ascii="Times New Roman" w:eastAsia="Times New Roman" w:hAnsi="Times New Roman" w:cs="Times New Roman"/>
-                <w:spacing w:val="-1"/>
-              </w:rPr>
-              <w:t xml:space="preserve"> Member 2</w:t>
-            </w:r>
-          </w:p>
-          <w:p>
-            <w:pPr>
-              <w:rPr>
-                <w:rFonts w:ascii="Times New Roman" w:eastAsia="Times New Roman" w:hAnsi="Times New Roman" w:cs="Times New Roman"/>
-                <w:spacing w:val="-1"/>
-              </w:rPr>
-            </w:pPr>
-            <w:r>
-              <w:rPr>
-                <w:rFonts w:ascii="Times New Roman" w:eastAsia="Times New Roman" w:hAnsi="Times New Roman" w:cs="Times New Roman"/>
-                <w:spacing w:val="-1"/>
-              </w:rPr>
-              <w:t xml:space="preserve"> Member 3</w:t>
-            </w:r>
-          </w:p>
-          <w:p>
-            <w:pPr>
-              <w:rPr>
-                <w:rFonts w:ascii="Times New Roman" w:eastAsia="Times New Roman" w:hAnsi="Times New Roman" w:cs="Times New Roman"/>
-                <w:spacing w:val="-1"/>
-              </w:rPr>
-            </w:pPr>
-            <w:r>
-              <w:rPr>
-                <w:rFonts w:ascii="Times New Roman" w:eastAsia="Times New Roman" w:hAnsi="Times New Roman" w:cs="Times New Roman"/>
-                <w:spacing w:val="-1"/>
-              </w:rPr>
-              <w:t xml:space="preserve"> Member 4</w:t>
-            </w:r>
-          </w:p>
-          <w:p>
-            <w:pPr>
-              <w:rPr>
-                <w:rFonts w:ascii="Times New Roman" w:eastAsia="Times New Roman" w:hAnsi="Times New Roman" w:cs="Times New Roman"/>
-                <w:spacing w:val="-1"/>
-              </w:rPr>
-            </w:pPr>
-            <w:r>
-              <w:rPr>
-                <w:rFonts w:ascii="Times New Roman" w:eastAsia="Times New Roman" w:hAnsi="Times New Roman" w:cs="Times New Roman"/>
-                <w:spacing w:val="-1"/>
-              </w:rPr>
-              <w:t xml:space="preserve"> Member 5</w:t>
+              <w:t xml:space="preserve"> </w:t>
+            </w:r>
+            <w:proofErr w:type="spellStart"/>
+            <w:r>
+              <w:rPr>
+                <w:rFonts w:ascii="Calibri" w:hAnsi="Calibri" w:cs="Calibri"/>
+                <w:color w:val="000000"/>
+              </w:rPr>
+              <w:t>Jingtao</w:t>
+            </w:r>
+            <w:proofErr w:type="spellEnd"/>
+            <w:r>
+              <w:rPr>
+                <w:rFonts w:ascii="Calibri" w:hAnsi="Calibri" w:cs="Calibri"/>
+                <w:color w:val="000000"/>
+              </w:rPr>
+              <w:t xml:space="preserve"> Yang</w:t>
+            </w:r>
+            <w:r>
+              <w:rPr>
+                <w:rFonts w:ascii="Calibri" w:hAnsi="Calibri" w:cs="Calibri"/>
+                <w:color w:val="000000"/>
+              </w:rPr>
+              <w:t xml:space="preserve"> - 10 hours / 3 issues per week</w:t>
+            </w:r>
+          </w:p>
+          <w:p>
+            <w:pPr>
+              <w:rPr>
+                <w:rFonts w:ascii="Times New Roman" w:eastAsia="Times New Roman" w:hAnsi="Times New Roman" w:cs="Times New Roman"/>
+                <w:spacing w:val="-1"/>
+              </w:rPr>
+            </w:pPr>
+            <w:r>
+              <w:rPr>
+                <w:rFonts w:ascii="Times New Roman" w:eastAsia="Times New Roman" w:hAnsi="Times New Roman" w:cs="Times New Roman"/>
+                <w:spacing w:val="-1"/>
+              </w:rPr>
+              <w:t xml:space="preserve"> </w:t>
+            </w:r>
+            <w:r>
+              <w:rPr>
+                <w:rFonts w:ascii="Times New Roman" w:eastAsia="Times New Roman" w:hAnsi="Times New Roman" w:cs="Times New Roman"/>
+                <w:spacing w:val="-1"/>
+              </w:rPr>
+              <w:t>Cheng Fang</w:t>
+            </w:r>
+            <w:r>
+              <w:rPr>
+                <w:rFonts w:ascii="Calibri" w:hAnsi="Calibri" w:cs="Calibri"/>
+                <w:color w:val="000000"/>
+              </w:rPr>
+              <w:t xml:space="preserve"> - </w:t>
+            </w:r>
+            <w:r>
+              <w:rPr>
+                <w:rFonts w:ascii="Calibri" w:hAnsi="Calibri" w:cs="Calibri"/>
+                <w:color w:val="000000"/>
+              </w:rPr>
+              <w:t>10</w:t>
+            </w:r>
+            <w:r>
+              <w:rPr>
+                <w:rFonts w:ascii="Calibri" w:hAnsi="Calibri" w:cs="Calibri"/>
+                <w:color w:val="000000"/>
+              </w:rPr>
+              <w:t xml:space="preserve"> hours / 3 issues per week</w:t>
+            </w:r>
+          </w:p>
+          <w:p>
+            <w:pPr>
+              <w:rPr>
+                <w:rFonts w:ascii="Times New Roman" w:eastAsia="Times New Roman" w:hAnsi="Times New Roman" w:cs="Times New Roman"/>
+                <w:spacing w:val="-1"/>
+              </w:rPr>
+            </w:pPr>
+            <w:r>
+              <w:rPr>
+                <w:rFonts w:ascii="Times New Roman" w:eastAsia="Times New Roman" w:hAnsi="Times New Roman" w:cs="Times New Roman"/>
+                <w:spacing w:val="-1"/>
+              </w:rPr>
+              <w:t xml:space="preserve"> </w:t>
+            </w:r>
+            <w:r>
+              <w:rPr>
+                <w:rFonts w:ascii="Times New Roman" w:eastAsia="Times New Roman" w:hAnsi="Times New Roman" w:cs="Times New Roman"/>
+                <w:spacing w:val="-1"/>
+              </w:rPr>
+              <w:t>Warren Chan</w:t>
+            </w:r>
+            <w:r>
+              <w:rPr>
+                <w:rFonts w:ascii="Calibri" w:hAnsi="Calibri" w:cs="Calibri"/>
+                <w:color w:val="000000"/>
+              </w:rPr>
+              <w:t xml:space="preserve"> - </w:t>
+            </w:r>
+            <w:r>
+              <w:rPr>
+                <w:rFonts w:ascii="Calibri" w:hAnsi="Calibri" w:cs="Calibri"/>
+                <w:color w:val="000000"/>
+              </w:rPr>
+              <w:t>10</w:t>
+            </w:r>
+            <w:r>
+              <w:rPr>
+                <w:rFonts w:ascii="Calibri" w:hAnsi="Calibri" w:cs="Calibri"/>
+                <w:color w:val="000000"/>
+              </w:rPr>
+              <w:t xml:space="preserve"> hours / 3 issues per week</w:t>
+            </w:r>
+          </w:p>
+          <w:p>
+            <w:pPr>
+              <w:rPr>
+                <w:rFonts w:ascii="Times New Roman" w:eastAsia="Times New Roman" w:hAnsi="Times New Roman" w:cs="Times New Roman"/>
+                <w:spacing w:val="-1"/>
+              </w:rPr>
+            </w:pPr>
+            <w:r>
+              <w:rPr>
+                <w:rFonts w:ascii="Times New Roman" w:eastAsia="Times New Roman" w:hAnsi="Times New Roman" w:cs="Times New Roman"/>
+                <w:spacing w:val="-1"/>
+              </w:rPr>
+              <w:t xml:space="preserve"> </w:t>
+            </w:r>
+            <w:r>
+              <w:rPr>
+                <w:rFonts w:ascii="Times New Roman" w:eastAsia="Times New Roman" w:hAnsi="Times New Roman" w:cs="Times New Roman"/>
+                <w:spacing w:val="-1"/>
+              </w:rPr>
+              <w:t>Jerry Fan</w:t>
+            </w:r>
+            <w:r>
+              <w:rPr>
+                <w:rFonts w:ascii="Calibri" w:hAnsi="Calibri" w:cs="Calibri"/>
+                <w:color w:val="000000"/>
+              </w:rPr>
+              <w:t xml:space="preserve"> - </w:t>
+            </w:r>
+            <w:r>
+              <w:rPr>
+                <w:rFonts w:ascii="Calibri" w:hAnsi="Calibri" w:cs="Calibri"/>
+                <w:color w:val="000000"/>
+              </w:rPr>
+              <w:t>10</w:t>
+            </w:r>
+            <w:r>
+              <w:rPr>
+                <w:rFonts w:ascii="Calibri" w:hAnsi="Calibri" w:cs="Calibri"/>
+                <w:color w:val="000000"/>
+              </w:rPr>
+              <w:t xml:space="preserve"> hours / 3 issues per week</w:t>
+            </w:r>
+          </w:p>
+          <w:p>
+            <w:pPr>
+              <w:rPr>
+                <w:rFonts w:ascii="Times New Roman" w:eastAsia="Times New Roman" w:hAnsi="Times New Roman" w:cs="Times New Roman"/>
+                <w:spacing w:val="-1"/>
+              </w:rPr>
+            </w:pPr>
+            <w:r>
+              <w:rPr>
+                <w:rFonts w:ascii="Times New Roman" w:eastAsia="Times New Roman" w:hAnsi="Times New Roman" w:cs="Times New Roman"/>
+                <w:spacing w:val="-1"/>
+              </w:rPr>
+              <w:t xml:space="preserve"> </w:t>
+            </w:r>
+            <w:r>
+              <w:rPr>
+                <w:rFonts w:ascii="Times New Roman" w:eastAsia="Times New Roman" w:hAnsi="Times New Roman" w:cs="Times New Roman"/>
+                <w:spacing w:val="-1"/>
+              </w:rPr>
+              <w:t xml:space="preserve">Eric Chen - </w:t>
+            </w:r>
+            <w:r>
+              <w:rPr>
+                <w:rFonts w:ascii="Times New Roman" w:eastAsia="Times New Roman" w:hAnsi="Times New Roman" w:cs="Times New Roman"/>
+                <w:spacing w:val="-1"/>
+              </w:rPr>
+              <w:t>10</w:t>
+            </w:r>
+            <w:r>
+              <w:rPr>
+                <w:rFonts w:ascii="Times New Roman" w:eastAsia="Times New Roman" w:hAnsi="Times New Roman" w:cs="Times New Roman"/>
+                <w:spacing w:val="-1"/>
+              </w:rPr>
+              <w:t xml:space="preserve"> hours / 3 issues per week</w:t>
             </w:r>
           </w:p>
           <w:p>
@@ -1729,6 +2150,27 @@
                 <w:spacing w:val="-1"/>
               </w:rPr>
             </w:pPr>
+            <w:r>
+              <w:rPr>
+                <w:rFonts w:ascii="Times New Roman" w:eastAsia="Times New Roman" w:hAnsi="Times New Roman" w:cs="Times New Roman"/>
+                <w:spacing w:val="-1"/>
+              </w:rPr>
+              <w:t xml:space="preserve">Group members might have personal issues which they are not able to </w:t>
+            </w:r>
+            <w:r>
+              <w:rPr>
+                <w:rFonts w:ascii="Times New Roman" w:eastAsia="Times New Roman" w:hAnsi="Times New Roman" w:cs="Times New Roman"/>
+                <w:spacing w:val="-1"/>
+              </w:rPr>
+              <w:t>finish</w:t>
+            </w:r>
+            <w:r>
+              <w:rPr>
+                <w:rFonts w:ascii="Times New Roman" w:eastAsia="Times New Roman" w:hAnsi="Times New Roman" w:cs="Times New Roman"/>
+                <w:spacing w:val="-1"/>
+              </w:rPr>
+              <w:t xml:space="preserve"> their work on time</w:t>
+            </w:r>
           </w:p>
         </w:tc>
       </w:tr>
@@ -1779,6 +2221,29 @@
                 <w:spacing w:val="-1"/>
               </w:rPr>
             </w:pPr>
+            <w:r>
+              <w:rPr>
+                <w:rFonts w:ascii="Times New Roman" w:eastAsia="Times New Roman" w:hAnsi="Times New Roman" w:cs="Times New Roman"/>
+                <w:spacing w:val="-1"/>
+              </w:rPr>
+              <w:t xml:space="preserve">Team members with personal issues need to report to other team members to reschedule their work </w:t>
+            </w:r>
+            <w:proofErr w:type="gramStart"/>
+            <w:r>
+              <w:rPr>
+                <w:rFonts w:ascii="Times New Roman" w:eastAsia="Times New Roman" w:hAnsi="Times New Roman" w:cs="Times New Roman"/>
+                <w:spacing w:val="-1"/>
+              </w:rPr>
+              <w:t>in order to</w:t>
+            </w:r>
+            <w:proofErr w:type="gramEnd"/>
+            <w:r>
+              <w:rPr>
+                <w:rFonts w:ascii="Times New Roman" w:eastAsia="Times New Roman" w:hAnsi="Times New Roman" w:cs="Times New Roman"/>
+                <w:spacing w:val="-1"/>
+              </w:rPr>
+              <w:t xml:space="preserve"> not affect the project development as a whole.</w:t>
+            </w:r>
           </w:p>
         </w:tc>
       </w:tr>
@@ -1853,7 +2318,7 @@
           <w:szCs w:val="34"/>
         </w:rPr>
         <w:drawing>
-          <wp:inline distT="0" distB="0" distL="0" distR="0">
+          <wp:inline distT="0" distB="0" distL="0" distR="0" wp14:anchorId="3AFFD6EC" wp14:editId="0D9C39E8">
             <wp:extent cx="178594" cy="178594"/>
             <wp:effectExtent l="0" t="0" r="0" b="0"/>
             <wp:docPr id="306956271" name="Picture 1" descr=":books:"/>
@@ -1935,6 +2400,13 @@
           <w:spacing w:val="-1"/>
         </w:rPr>
       </w:pPr>
+      <w:r>
+        <w:rPr>
+          <w:rFonts w:ascii="Times New Roman" w:eastAsia="Times New Roman" w:hAnsi="Times New Roman" w:cs="Times New Roman"/>
+          <w:spacing w:val="-1"/>
+        </w:rPr>
+        <w:t>NA</w:t>
+      </w:r>
     </w:p>
     <w:p>
       <w:pPr>
@@ -1947,6 +2419,13 @@
           <w:spacing w:val="-1"/>
         </w:rPr>
       </w:pPr>
+      <w:r>
+        <w:rPr>
+          <w:rFonts w:ascii="Times New Roman" w:eastAsia="Times New Roman" w:hAnsi="Times New Roman" w:cs="Times New Roman"/>
+          <w:spacing w:val="-1"/>
+        </w:rPr>
+        <w:t>NA</w:t>
+      </w:r>
     </w:p>
     <w:p>
       <w:pPr>
@@ -2854,7 +3333,7 @@
   <w:docDefaults>
     <w:rPrDefault>
       <w:rPr>
-        <w:rFonts w:asciiTheme="minorHAnsi" w:eastAsiaTheme="minorHAnsi" w:hAnsiTheme="minorHAnsi" w:cstheme="minorBidi"/>
+        <w:rFonts w:asciiTheme="minorHAnsi" w:eastAsia="SimSun" w:hAnsiTheme="minorHAnsi" w:cstheme="minorBidi"/>
         <w:sz w:val="24"/>
         <w:szCs w:val="24"/>
         <w:lang w:val="en-CA" w:eastAsia="en-US" w:bidi="ar-SA"/>

</xml_diff>